<commit_message>
updated to right-align the table values
</commit_message>
<xml_diff>
--- a/src/prototypes/report/water_quality_report.docx
+++ b/src/prototypes/report/water_quality_report.docx
@@ -107,7 +107,7 @@
           </w:tcPr>
           <w:p>
             <w:pPr>
-              <w:jc w:val="left"/>
+              <w:jc w:val="right"/>
             </w:pPr>
             <w:r>
               <w:rPr>
@@ -123,7 +123,7 @@
           </w:tcPr>
           <w:p>
             <w:pPr>
-              <w:jc w:val="left"/>
+              <w:jc w:val="right"/>
             </w:pPr>
             <w:r>
               <w:rPr>
@@ -141,7 +141,7 @@
           </w:tcPr>
           <w:p>
             <w:pPr>
-              <w:jc w:val="left"/>
+              <w:jc w:val="right"/>
             </w:pPr>
             <w:r>
               <w:rPr>
@@ -157,7 +157,7 @@
           </w:tcPr>
           <w:p>
             <w:pPr>
-              <w:jc w:val="left"/>
+              <w:jc w:val="right"/>
             </w:pPr>
             <w:r>
               <w:rPr>
@@ -175,7 +175,7 @@
           </w:tcPr>
           <w:p>
             <w:pPr>
-              <w:jc w:val="left"/>
+              <w:jc w:val="right"/>
             </w:pPr>
             <w:r>
               <w:rPr>
@@ -191,7 +191,7 @@
           </w:tcPr>
           <w:p>
             <w:pPr>
-              <w:jc w:val="left"/>
+              <w:jc w:val="right"/>
             </w:pPr>
             <w:r>
               <w:rPr>
@@ -209,7 +209,7 @@
           </w:tcPr>
           <w:p>
             <w:pPr>
-              <w:jc w:val="left"/>
+              <w:jc w:val="right"/>
             </w:pPr>
             <w:r>
               <w:rPr>
@@ -225,7 +225,7 @@
           </w:tcPr>
           <w:p>
             <w:pPr>
-              <w:jc w:val="left"/>
+              <w:jc w:val="right"/>
             </w:pPr>
             <w:r>
               <w:rPr>
@@ -243,7 +243,7 @@
           </w:tcPr>
           <w:p>
             <w:pPr>
-              <w:jc w:val="left"/>
+              <w:jc w:val="right"/>
             </w:pPr>
             <w:r>
               <w:rPr>
@@ -259,7 +259,7 @@
           </w:tcPr>
           <w:p>
             <w:pPr>
-              <w:jc w:val="left"/>
+              <w:jc w:val="right"/>
             </w:pPr>
             <w:r>
               <w:rPr>
@@ -277,7 +277,7 @@
           </w:tcPr>
           <w:p>
             <w:pPr>
-              <w:jc w:val="left"/>
+              <w:jc w:val="right"/>
             </w:pPr>
             <w:r>
               <w:rPr>
@@ -293,7 +293,7 @@
           </w:tcPr>
           <w:p>
             <w:pPr>
-              <w:jc w:val="left"/>
+              <w:jc w:val="right"/>
             </w:pPr>
             <w:r>
               <w:rPr>
@@ -311,7 +311,7 @@
           </w:tcPr>
           <w:p>
             <w:pPr>
-              <w:jc w:val="left"/>
+              <w:jc w:val="right"/>
             </w:pPr>
             <w:r>
               <w:rPr>
@@ -327,7 +327,7 @@
           </w:tcPr>
           <w:p>
             <w:pPr>
-              <w:jc w:val="left"/>
+              <w:jc w:val="right"/>
             </w:pPr>
             <w:r>
               <w:rPr>
@@ -345,7 +345,7 @@
           </w:tcPr>
           <w:p>
             <w:pPr>
-              <w:jc w:val="left"/>
+              <w:jc w:val="right"/>
             </w:pPr>
             <w:r>
               <w:rPr>
@@ -361,7 +361,7 @@
           </w:tcPr>
           <w:p>
             <w:pPr>
-              <w:jc w:val="left"/>
+              <w:jc w:val="right"/>
             </w:pPr>
             <w:r>
               <w:rPr>
@@ -704,7 +704,7 @@
           </w:tcPr>
           <w:p>
             <w:pPr>
-              <w:jc w:val="left"/>
+              <w:jc w:val="right"/>
             </w:pPr>
             <w:r>
               <w:rPr>
@@ -720,7 +720,7 @@
           </w:tcPr>
           <w:p>
             <w:pPr>
-              <w:jc w:val="left"/>
+              <w:jc w:val="right"/>
             </w:pPr>
             <w:r>
               <w:rPr>
@@ -736,7 +736,7 @@
           </w:tcPr>
           <w:p>
             <w:pPr>
-              <w:jc w:val="left"/>
+              <w:jc w:val="right"/>
             </w:pPr>
             <w:r>
               <w:rPr>
@@ -752,7 +752,7 @@
           </w:tcPr>
           <w:p>
             <w:pPr>
-              <w:jc w:val="left"/>
+              <w:jc w:val="right"/>
             </w:pPr>
             <w:r>
               <w:rPr>
@@ -768,7 +768,7 @@
           </w:tcPr>
           <w:p>
             <w:pPr>
-              <w:jc w:val="left"/>
+              <w:jc w:val="right"/>
             </w:pPr>
             <w:r>
               <w:rPr>
@@ -784,7 +784,7 @@
           </w:tcPr>
           <w:p>
             <w:pPr>
-              <w:jc w:val="left"/>
+              <w:jc w:val="right"/>
             </w:pPr>
             <w:r>
               <w:rPr>
@@ -800,7 +800,7 @@
           </w:tcPr>
           <w:p>
             <w:pPr>
-              <w:jc w:val="left"/>
+              <w:jc w:val="right"/>
             </w:pPr>
             <w:r>
               <w:rPr>
@@ -816,7 +816,7 @@
           </w:tcPr>
           <w:p>
             <w:pPr>
-              <w:jc w:val="left"/>
+              <w:jc w:val="right"/>
             </w:pPr>
             <w:r>
               <w:rPr>
@@ -832,7 +832,7 @@
           </w:tcPr>
           <w:p>
             <w:pPr>
-              <w:jc w:val="left"/>
+              <w:jc w:val="right"/>
             </w:pPr>
             <w:r>
               <w:rPr>
@@ -848,7 +848,7 @@
           </w:tcPr>
           <w:p>
             <w:pPr>
-              <w:jc w:val="left"/>
+              <w:jc w:val="right"/>
             </w:pPr>
             <w:r>
               <w:rPr>
@@ -864,7 +864,7 @@
           </w:tcPr>
           <w:p>
             <w:pPr>
-              <w:jc w:val="left"/>
+              <w:jc w:val="right"/>
             </w:pPr>
             <w:r>
               <w:rPr>
@@ -880,7 +880,7 @@
           </w:tcPr>
           <w:p>
             <w:pPr>
-              <w:jc w:val="left"/>
+              <w:jc w:val="right"/>
             </w:pPr>
             <w:r>
               <w:rPr>
@@ -896,7 +896,7 @@
           </w:tcPr>
           <w:p>
             <w:pPr>
-              <w:jc w:val="left"/>
+              <w:jc w:val="right"/>
             </w:pPr>
             <w:r>
               <w:rPr>
@@ -912,7 +912,7 @@
           </w:tcPr>
           <w:p>
             <w:pPr>
-              <w:jc w:val="left"/>
+              <w:jc w:val="right"/>
             </w:pPr>
             <w:r>
               <w:rPr>
@@ -928,7 +928,7 @@
           </w:tcPr>
           <w:p>
             <w:pPr>
-              <w:jc w:val="left"/>
+              <w:jc w:val="right"/>
             </w:pPr>
             <w:r>
               <w:rPr>
@@ -944,7 +944,7 @@
           </w:tcPr>
           <w:p>
             <w:pPr>
-              <w:jc w:val="left"/>
+              <w:jc w:val="right"/>
             </w:pPr>
             <w:r>
               <w:rPr>
@@ -960,7 +960,7 @@
           </w:tcPr>
           <w:p>
             <w:pPr>
-              <w:jc w:val="left"/>
+              <w:jc w:val="right"/>
             </w:pPr>
             <w:r>
               <w:rPr>
@@ -978,7 +978,7 @@
           </w:tcPr>
           <w:p>
             <w:pPr>
-              <w:jc w:val="left"/>
+              <w:jc w:val="right"/>
             </w:pPr>
             <w:r>
               <w:rPr>
@@ -994,7 +994,7 @@
           </w:tcPr>
           <w:p>
             <w:pPr>
-              <w:jc w:val="left"/>
+              <w:jc w:val="right"/>
             </w:pPr>
             <w:r>
               <w:rPr>
@@ -1010,7 +1010,7 @@
           </w:tcPr>
           <w:p>
             <w:pPr>
-              <w:jc w:val="left"/>
+              <w:jc w:val="right"/>
             </w:pPr>
             <w:r>
               <w:rPr>
@@ -1026,7 +1026,7 @@
           </w:tcPr>
           <w:p>
             <w:pPr>
-              <w:jc w:val="left"/>
+              <w:jc w:val="right"/>
             </w:pPr>
             <w:r>
               <w:rPr>
@@ -1042,7 +1042,7 @@
           </w:tcPr>
           <w:p>
             <w:pPr>
-              <w:jc w:val="left"/>
+              <w:jc w:val="right"/>
             </w:pPr>
             <w:r>
               <w:rPr>
@@ -1058,7 +1058,7 @@
           </w:tcPr>
           <w:p>
             <w:pPr>
-              <w:jc w:val="left"/>
+              <w:jc w:val="right"/>
             </w:pPr>
             <w:r>
               <w:rPr>
@@ -1074,7 +1074,7 @@
           </w:tcPr>
           <w:p>
             <w:pPr>
-              <w:jc w:val="left"/>
+              <w:jc w:val="right"/>
             </w:pPr>
             <w:r>
               <w:rPr>
@@ -1090,7 +1090,7 @@
           </w:tcPr>
           <w:p>
             <w:pPr>
-              <w:jc w:val="left"/>
+              <w:jc w:val="right"/>
             </w:pPr>
             <w:r>
               <w:rPr>
@@ -1106,7 +1106,7 @@
           </w:tcPr>
           <w:p>
             <w:pPr>
-              <w:jc w:val="left"/>
+              <w:jc w:val="right"/>
             </w:pPr>
             <w:r>
               <w:rPr>
@@ -1122,7 +1122,7 @@
           </w:tcPr>
           <w:p>
             <w:pPr>
-              <w:jc w:val="left"/>
+              <w:jc w:val="right"/>
             </w:pPr>
             <w:r>
               <w:rPr>
@@ -1138,7 +1138,7 @@
           </w:tcPr>
           <w:p>
             <w:pPr>
-              <w:jc w:val="left"/>
+              <w:jc w:val="right"/>
             </w:pPr>
             <w:r>
               <w:rPr>
@@ -1154,7 +1154,7 @@
           </w:tcPr>
           <w:p>
             <w:pPr>
-              <w:jc w:val="left"/>
+              <w:jc w:val="right"/>
             </w:pPr>
             <w:r>
               <w:rPr>
@@ -1170,7 +1170,7 @@
           </w:tcPr>
           <w:p>
             <w:pPr>
-              <w:jc w:val="left"/>
+              <w:jc w:val="right"/>
             </w:pPr>
             <w:r>
               <w:rPr>
@@ -1186,7 +1186,7 @@
           </w:tcPr>
           <w:p>
             <w:pPr>
-              <w:jc w:val="left"/>
+              <w:jc w:val="right"/>
             </w:pPr>
             <w:r>
               <w:rPr>
@@ -1202,7 +1202,7 @@
           </w:tcPr>
           <w:p>
             <w:pPr>
-              <w:jc w:val="left"/>
+              <w:jc w:val="right"/>
             </w:pPr>
             <w:r>
               <w:rPr>
@@ -1218,7 +1218,7 @@
           </w:tcPr>
           <w:p>
             <w:pPr>
-              <w:jc w:val="left"/>
+              <w:jc w:val="right"/>
             </w:pPr>
             <w:r>
               <w:rPr>
@@ -1234,7 +1234,7 @@
           </w:tcPr>
           <w:p>
             <w:pPr>
-              <w:jc w:val="left"/>
+              <w:jc w:val="right"/>
             </w:pPr>
             <w:r>
               <w:rPr>
@@ -1252,7 +1252,7 @@
           </w:tcPr>
           <w:p>
             <w:pPr>
-              <w:jc w:val="left"/>
+              <w:jc w:val="right"/>
             </w:pPr>
             <w:r>
               <w:rPr>
@@ -1268,7 +1268,7 @@
           </w:tcPr>
           <w:p>
             <w:pPr>
-              <w:jc w:val="left"/>
+              <w:jc w:val="right"/>
             </w:pPr>
             <w:r>
               <w:rPr>
@@ -1284,7 +1284,7 @@
           </w:tcPr>
           <w:p>
             <w:pPr>
-              <w:jc w:val="left"/>
+              <w:jc w:val="right"/>
             </w:pPr>
             <w:r>
               <w:rPr>
@@ -1300,7 +1300,7 @@
           </w:tcPr>
           <w:p>
             <w:pPr>
-              <w:jc w:val="left"/>
+              <w:jc w:val="right"/>
             </w:pPr>
             <w:r>
               <w:rPr>
@@ -1316,7 +1316,7 @@
           </w:tcPr>
           <w:p>
             <w:pPr>
-              <w:jc w:val="left"/>
+              <w:jc w:val="right"/>
             </w:pPr>
             <w:r>
               <w:rPr>
@@ -1332,7 +1332,7 @@
           </w:tcPr>
           <w:p>
             <w:pPr>
-              <w:jc w:val="left"/>
+              <w:jc w:val="right"/>
             </w:pPr>
             <w:r>
               <w:rPr>
@@ -1348,7 +1348,7 @@
           </w:tcPr>
           <w:p>
             <w:pPr>
-              <w:jc w:val="left"/>
+              <w:jc w:val="right"/>
             </w:pPr>
             <w:r>
               <w:rPr>
@@ -1364,7 +1364,7 @@
           </w:tcPr>
           <w:p>
             <w:pPr>
-              <w:jc w:val="left"/>
+              <w:jc w:val="right"/>
             </w:pPr>
             <w:r>
               <w:rPr>
@@ -1380,7 +1380,7 @@
           </w:tcPr>
           <w:p>
             <w:pPr>
-              <w:jc w:val="left"/>
+              <w:jc w:val="right"/>
             </w:pPr>
             <w:r>
               <w:rPr>
@@ -1396,7 +1396,7 @@
           </w:tcPr>
           <w:p>
             <w:pPr>
-              <w:jc w:val="left"/>
+              <w:jc w:val="right"/>
             </w:pPr>
             <w:r>
               <w:rPr>
@@ -1412,7 +1412,7 @@
           </w:tcPr>
           <w:p>
             <w:pPr>
-              <w:jc w:val="left"/>
+              <w:jc w:val="right"/>
             </w:pPr>
             <w:r>
               <w:rPr>
@@ -1428,7 +1428,7 @@
           </w:tcPr>
           <w:p>
             <w:pPr>
-              <w:jc w:val="left"/>
+              <w:jc w:val="right"/>
             </w:pPr>
             <w:r>
               <w:rPr>
@@ -1444,7 +1444,7 @@
           </w:tcPr>
           <w:p>
             <w:pPr>
-              <w:jc w:val="left"/>
+              <w:jc w:val="right"/>
             </w:pPr>
             <w:r>
               <w:rPr>
@@ -1460,7 +1460,7 @@
           </w:tcPr>
           <w:p>
             <w:pPr>
-              <w:jc w:val="left"/>
+              <w:jc w:val="right"/>
             </w:pPr>
             <w:r>
               <w:rPr>
@@ -1476,7 +1476,7 @@
           </w:tcPr>
           <w:p>
             <w:pPr>
-              <w:jc w:val="left"/>
+              <w:jc w:val="right"/>
             </w:pPr>
             <w:r>
               <w:rPr>
@@ -1492,7 +1492,7 @@
           </w:tcPr>
           <w:p>
             <w:pPr>
-              <w:jc w:val="left"/>
+              <w:jc w:val="right"/>
             </w:pPr>
             <w:r>
               <w:rPr>
@@ -1508,7 +1508,7 @@
           </w:tcPr>
           <w:p>
             <w:pPr>
-              <w:jc w:val="left"/>
+              <w:jc w:val="right"/>
             </w:pPr>
             <w:r>
               <w:rPr>
@@ -1526,7 +1526,7 @@
           </w:tcPr>
           <w:p>
             <w:pPr>
-              <w:jc w:val="left"/>
+              <w:jc w:val="right"/>
             </w:pPr>
             <w:r>
               <w:rPr>
@@ -1542,7 +1542,7 @@
           </w:tcPr>
           <w:p>
             <w:pPr>
-              <w:jc w:val="left"/>
+              <w:jc w:val="right"/>
             </w:pPr>
             <w:r>
               <w:rPr>
@@ -1558,7 +1558,7 @@
           </w:tcPr>
           <w:p>
             <w:pPr>
-              <w:jc w:val="left"/>
+              <w:jc w:val="right"/>
             </w:pPr>
             <w:r>
               <w:rPr>
@@ -1574,7 +1574,7 @@
           </w:tcPr>
           <w:p>
             <w:pPr>
-              <w:jc w:val="left"/>
+              <w:jc w:val="right"/>
             </w:pPr>
             <w:r>
               <w:rPr>
@@ -1590,7 +1590,7 @@
           </w:tcPr>
           <w:p>
             <w:pPr>
-              <w:jc w:val="left"/>
+              <w:jc w:val="right"/>
             </w:pPr>
             <w:r>
               <w:rPr>
@@ -1606,7 +1606,7 @@
           </w:tcPr>
           <w:p>
             <w:pPr>
-              <w:jc w:val="left"/>
+              <w:jc w:val="right"/>
             </w:pPr>
             <w:r>
               <w:rPr>
@@ -1622,7 +1622,7 @@
           </w:tcPr>
           <w:p>
             <w:pPr>
-              <w:jc w:val="left"/>
+              <w:jc w:val="right"/>
             </w:pPr>
             <w:r>
               <w:rPr>
@@ -1638,7 +1638,7 @@
           </w:tcPr>
           <w:p>
             <w:pPr>
-              <w:jc w:val="left"/>
+              <w:jc w:val="right"/>
             </w:pPr>
             <w:r>
               <w:rPr>
@@ -1654,7 +1654,7 @@
           </w:tcPr>
           <w:p>
             <w:pPr>
-              <w:jc w:val="left"/>
+              <w:jc w:val="right"/>
             </w:pPr>
             <w:r>
               <w:rPr>
@@ -1670,7 +1670,7 @@
           </w:tcPr>
           <w:p>
             <w:pPr>
-              <w:jc w:val="left"/>
+              <w:jc w:val="right"/>
             </w:pPr>
             <w:r>
               <w:rPr>
@@ -1686,7 +1686,7 @@
           </w:tcPr>
           <w:p>
             <w:pPr>
-              <w:jc w:val="left"/>
+              <w:jc w:val="right"/>
             </w:pPr>
             <w:r>
               <w:rPr>
@@ -1702,7 +1702,7 @@
           </w:tcPr>
           <w:p>
             <w:pPr>
-              <w:jc w:val="left"/>
+              <w:jc w:val="right"/>
             </w:pPr>
             <w:r>
               <w:rPr>
@@ -1718,7 +1718,7 @@
           </w:tcPr>
           <w:p>
             <w:pPr>
-              <w:jc w:val="left"/>
+              <w:jc w:val="right"/>
             </w:pPr>
             <w:r>
               <w:rPr>
@@ -1734,7 +1734,7 @@
           </w:tcPr>
           <w:p>
             <w:pPr>
-              <w:jc w:val="left"/>
+              <w:jc w:val="right"/>
             </w:pPr>
             <w:r>
               <w:rPr>
@@ -1750,7 +1750,7 @@
           </w:tcPr>
           <w:p>
             <w:pPr>
-              <w:jc w:val="left"/>
+              <w:jc w:val="right"/>
             </w:pPr>
             <w:r>
               <w:rPr>
@@ -1766,7 +1766,7 @@
           </w:tcPr>
           <w:p>
             <w:pPr>
-              <w:jc w:val="left"/>
+              <w:jc w:val="right"/>
             </w:pPr>
             <w:r>
               <w:rPr>
@@ -1782,7 +1782,7 @@
           </w:tcPr>
           <w:p>
             <w:pPr>
-              <w:jc w:val="left"/>
+              <w:jc w:val="right"/>
             </w:pPr>
             <w:r>
               <w:rPr>
@@ -1800,7 +1800,7 @@
           </w:tcPr>
           <w:p>
             <w:pPr>
-              <w:jc w:val="left"/>
+              <w:jc w:val="right"/>
             </w:pPr>
             <w:r>
               <w:rPr>
@@ -1816,7 +1816,7 @@
           </w:tcPr>
           <w:p>
             <w:pPr>
-              <w:jc w:val="left"/>
+              <w:jc w:val="right"/>
             </w:pPr>
             <w:r>
               <w:rPr>
@@ -1832,7 +1832,7 @@
           </w:tcPr>
           <w:p>
             <w:pPr>
-              <w:jc w:val="left"/>
+              <w:jc w:val="right"/>
             </w:pPr>
             <w:r>
               <w:rPr>
@@ -1848,7 +1848,7 @@
           </w:tcPr>
           <w:p>
             <w:pPr>
-              <w:jc w:val="left"/>
+              <w:jc w:val="right"/>
             </w:pPr>
             <w:r>
               <w:rPr>
@@ -1864,7 +1864,7 @@
           </w:tcPr>
           <w:p>
             <w:pPr>
-              <w:jc w:val="left"/>
+              <w:jc w:val="right"/>
             </w:pPr>
             <w:r>
               <w:rPr>
@@ -1880,7 +1880,7 @@
           </w:tcPr>
           <w:p>
             <w:pPr>
-              <w:jc w:val="left"/>
+              <w:jc w:val="right"/>
             </w:pPr>
             <w:r>
               <w:rPr>
@@ -1896,7 +1896,7 @@
           </w:tcPr>
           <w:p>
             <w:pPr>
-              <w:jc w:val="left"/>
+              <w:jc w:val="right"/>
             </w:pPr>
             <w:r>
               <w:rPr>
@@ -1912,7 +1912,7 @@
           </w:tcPr>
           <w:p>
             <w:pPr>
-              <w:jc w:val="left"/>
+              <w:jc w:val="right"/>
             </w:pPr>
             <w:r>
               <w:rPr>
@@ -1928,7 +1928,7 @@
           </w:tcPr>
           <w:p>
             <w:pPr>
-              <w:jc w:val="left"/>
+              <w:jc w:val="right"/>
             </w:pPr>
             <w:r>
               <w:rPr>
@@ -1944,7 +1944,7 @@
           </w:tcPr>
           <w:p>
             <w:pPr>
-              <w:jc w:val="left"/>
+              <w:jc w:val="right"/>
             </w:pPr>
             <w:r>
               <w:rPr>
@@ -1960,7 +1960,7 @@
           </w:tcPr>
           <w:p>
             <w:pPr>
-              <w:jc w:val="left"/>
+              <w:jc w:val="right"/>
             </w:pPr>
             <w:r>
               <w:rPr>
@@ -1976,7 +1976,7 @@
           </w:tcPr>
           <w:p>
             <w:pPr>
-              <w:jc w:val="left"/>
+              <w:jc w:val="right"/>
             </w:pPr>
             <w:r>
               <w:rPr>
@@ -1992,7 +1992,7 @@
           </w:tcPr>
           <w:p>
             <w:pPr>
-              <w:jc w:val="left"/>
+              <w:jc w:val="right"/>
             </w:pPr>
             <w:r>
               <w:rPr>
@@ -2008,7 +2008,7 @@
           </w:tcPr>
           <w:p>
             <w:pPr>
-              <w:jc w:val="left"/>
+              <w:jc w:val="right"/>
             </w:pPr>
             <w:r>
               <w:rPr>
@@ -2024,7 +2024,7 @@
           </w:tcPr>
           <w:p>
             <w:pPr>
-              <w:jc w:val="left"/>
+              <w:jc w:val="right"/>
             </w:pPr>
             <w:r>
               <w:rPr>
@@ -2040,7 +2040,7 @@
           </w:tcPr>
           <w:p>
             <w:pPr>
-              <w:jc w:val="left"/>
+              <w:jc w:val="right"/>
             </w:pPr>
             <w:r>
               <w:rPr>
@@ -2056,7 +2056,7 @@
           </w:tcPr>
           <w:p>
             <w:pPr>
-              <w:jc w:val="left"/>
+              <w:jc w:val="right"/>
             </w:pPr>
             <w:r>
               <w:rPr>
@@ -2074,7 +2074,7 @@
           </w:tcPr>
           <w:p>
             <w:pPr>
-              <w:jc w:val="left"/>
+              <w:jc w:val="right"/>
             </w:pPr>
             <w:r>
               <w:rPr>
@@ -2090,7 +2090,7 @@
           </w:tcPr>
           <w:p>
             <w:pPr>
-              <w:jc w:val="left"/>
+              <w:jc w:val="right"/>
             </w:pPr>
             <w:r>
               <w:rPr>
@@ -2106,7 +2106,7 @@
           </w:tcPr>
           <w:p>
             <w:pPr>
-              <w:jc w:val="left"/>
+              <w:jc w:val="right"/>
             </w:pPr>
             <w:r>
               <w:rPr>
@@ -2122,7 +2122,7 @@
           </w:tcPr>
           <w:p>
             <w:pPr>
-              <w:jc w:val="left"/>
+              <w:jc w:val="right"/>
             </w:pPr>
             <w:r>
               <w:rPr>
@@ -2138,7 +2138,7 @@
           </w:tcPr>
           <w:p>
             <w:pPr>
-              <w:jc w:val="left"/>
+              <w:jc w:val="right"/>
             </w:pPr>
             <w:r>
               <w:rPr>
@@ -2154,7 +2154,7 @@
           </w:tcPr>
           <w:p>
             <w:pPr>
-              <w:jc w:val="left"/>
+              <w:jc w:val="right"/>
             </w:pPr>
             <w:r>
               <w:rPr>
@@ -2170,7 +2170,7 @@
           </w:tcPr>
           <w:p>
             <w:pPr>
-              <w:jc w:val="left"/>
+              <w:jc w:val="right"/>
             </w:pPr>
             <w:r>
               <w:rPr>
@@ -2186,7 +2186,7 @@
           </w:tcPr>
           <w:p>
             <w:pPr>
-              <w:jc w:val="left"/>
+              <w:jc w:val="right"/>
             </w:pPr>
             <w:r>
               <w:rPr>
@@ -2202,7 +2202,7 @@
           </w:tcPr>
           <w:p>
             <w:pPr>
-              <w:jc w:val="left"/>
+              <w:jc w:val="right"/>
             </w:pPr>
             <w:r>
               <w:rPr>
@@ -2218,7 +2218,7 @@
           </w:tcPr>
           <w:p>
             <w:pPr>
-              <w:jc w:val="left"/>
+              <w:jc w:val="right"/>
             </w:pPr>
             <w:r>
               <w:rPr>
@@ -2234,7 +2234,7 @@
           </w:tcPr>
           <w:p>
             <w:pPr>
-              <w:jc w:val="left"/>
+              <w:jc w:val="right"/>
             </w:pPr>
             <w:r>
               <w:rPr>
@@ -2250,7 +2250,7 @@
           </w:tcPr>
           <w:p>
             <w:pPr>
-              <w:jc w:val="left"/>
+              <w:jc w:val="right"/>
             </w:pPr>
             <w:r>
               <w:rPr>
@@ -2266,7 +2266,7 @@
           </w:tcPr>
           <w:p>
             <w:pPr>
-              <w:jc w:val="left"/>
+              <w:jc w:val="right"/>
             </w:pPr>
             <w:r>
               <w:rPr>
@@ -2282,7 +2282,7 @@
           </w:tcPr>
           <w:p>
             <w:pPr>
-              <w:jc w:val="left"/>
+              <w:jc w:val="right"/>
             </w:pPr>
             <w:r>
               <w:rPr>
@@ -2298,7 +2298,7 @@
           </w:tcPr>
           <w:p>
             <w:pPr>
-              <w:jc w:val="left"/>
+              <w:jc w:val="right"/>
             </w:pPr>
             <w:r>
               <w:rPr>
@@ -2314,7 +2314,7 @@
           </w:tcPr>
           <w:p>
             <w:pPr>
-              <w:jc w:val="left"/>
+              <w:jc w:val="right"/>
             </w:pPr>
             <w:r>
               <w:rPr>
@@ -2330,7 +2330,7 @@
           </w:tcPr>
           <w:p>
             <w:pPr>
-              <w:jc w:val="left"/>
+              <w:jc w:val="right"/>
             </w:pPr>
             <w:r>
               <w:rPr>
@@ -2348,7 +2348,7 @@
           </w:tcPr>
           <w:p>
             <w:pPr>
-              <w:jc w:val="left"/>
+              <w:jc w:val="right"/>
             </w:pPr>
             <w:r>
               <w:rPr>
@@ -2364,7 +2364,7 @@
           </w:tcPr>
           <w:p>
             <w:pPr>
-              <w:jc w:val="left"/>
+              <w:jc w:val="right"/>
             </w:pPr>
             <w:r>
               <w:rPr>
@@ -2380,7 +2380,7 @@
           </w:tcPr>
           <w:p>
             <w:pPr>
-              <w:jc w:val="left"/>
+              <w:jc w:val="right"/>
             </w:pPr>
             <w:r>
               <w:rPr>
@@ -2396,7 +2396,7 @@
           </w:tcPr>
           <w:p>
             <w:pPr>
-              <w:jc w:val="left"/>
+              <w:jc w:val="right"/>
             </w:pPr>
             <w:r>
               <w:rPr>
@@ -2412,7 +2412,7 @@
           </w:tcPr>
           <w:p>
             <w:pPr>
-              <w:jc w:val="left"/>
+              <w:jc w:val="right"/>
             </w:pPr>
             <w:r>
               <w:rPr>
@@ -2428,7 +2428,7 @@
           </w:tcPr>
           <w:p>
             <w:pPr>
-              <w:jc w:val="left"/>
+              <w:jc w:val="right"/>
             </w:pPr>
             <w:r>
               <w:rPr>
@@ -2444,7 +2444,7 @@
           </w:tcPr>
           <w:p>
             <w:pPr>
-              <w:jc w:val="left"/>
+              <w:jc w:val="right"/>
             </w:pPr>
             <w:r>
               <w:rPr>
@@ -2460,7 +2460,7 @@
           </w:tcPr>
           <w:p>
             <w:pPr>
-              <w:jc w:val="left"/>
+              <w:jc w:val="right"/>
             </w:pPr>
             <w:r>
               <w:rPr>
@@ -2476,7 +2476,7 @@
           </w:tcPr>
           <w:p>
             <w:pPr>
-              <w:jc w:val="left"/>
+              <w:jc w:val="right"/>
             </w:pPr>
             <w:r>
               <w:rPr>
@@ -2492,7 +2492,7 @@
           </w:tcPr>
           <w:p>
             <w:pPr>
-              <w:jc w:val="left"/>
+              <w:jc w:val="right"/>
             </w:pPr>
             <w:r>
               <w:rPr>
@@ -2508,7 +2508,7 @@
           </w:tcPr>
           <w:p>
             <w:pPr>
-              <w:jc w:val="left"/>
+              <w:jc w:val="right"/>
             </w:pPr>
             <w:r>
               <w:rPr>
@@ -2524,7 +2524,7 @@
           </w:tcPr>
           <w:p>
             <w:pPr>
-              <w:jc w:val="left"/>
+              <w:jc w:val="right"/>
             </w:pPr>
             <w:r>
               <w:rPr>
@@ -2540,7 +2540,7 @@
           </w:tcPr>
           <w:p>
             <w:pPr>
-              <w:jc w:val="left"/>
+              <w:jc w:val="right"/>
             </w:pPr>
             <w:r>
               <w:rPr>
@@ -2556,7 +2556,7 @@
           </w:tcPr>
           <w:p>
             <w:pPr>
-              <w:jc w:val="left"/>
+              <w:jc w:val="right"/>
             </w:pPr>
             <w:r>
               <w:rPr>
@@ -2572,7 +2572,7 @@
           </w:tcPr>
           <w:p>
             <w:pPr>
-              <w:jc w:val="left"/>
+              <w:jc w:val="right"/>
             </w:pPr>
             <w:r>
               <w:rPr>
@@ -2588,7 +2588,7 @@
           </w:tcPr>
           <w:p>
             <w:pPr>
-              <w:jc w:val="left"/>
+              <w:jc w:val="right"/>
             </w:pPr>
             <w:r>
               <w:rPr>
@@ -2604,7 +2604,7 @@
           </w:tcPr>
           <w:p>
             <w:pPr>
-              <w:jc w:val="left"/>
+              <w:jc w:val="right"/>
             </w:pPr>
             <w:r>
               <w:rPr>
@@ -2622,7 +2622,7 @@
           </w:tcPr>
           <w:p>
             <w:pPr>
-              <w:jc w:val="left"/>
+              <w:jc w:val="right"/>
             </w:pPr>
             <w:r>
               <w:rPr>
@@ -2638,7 +2638,7 @@
           </w:tcPr>
           <w:p>
             <w:pPr>
-              <w:jc w:val="left"/>
+              <w:jc w:val="right"/>
             </w:pPr>
             <w:r>
               <w:rPr>
@@ -2654,7 +2654,7 @@
           </w:tcPr>
           <w:p>
             <w:pPr>
-              <w:jc w:val="left"/>
+              <w:jc w:val="right"/>
             </w:pPr>
             <w:r>
               <w:rPr>
@@ -2670,7 +2670,7 @@
           </w:tcPr>
           <w:p>
             <w:pPr>
-              <w:jc w:val="left"/>
+              <w:jc w:val="right"/>
             </w:pPr>
             <w:r>
               <w:rPr>
@@ -2686,7 +2686,7 @@
           </w:tcPr>
           <w:p>
             <w:pPr>
-              <w:jc w:val="left"/>
+              <w:jc w:val="right"/>
             </w:pPr>
             <w:r>
               <w:rPr>
@@ -2702,7 +2702,7 @@
           </w:tcPr>
           <w:p>
             <w:pPr>
-              <w:jc w:val="left"/>
+              <w:jc w:val="right"/>
             </w:pPr>
             <w:r>
               <w:rPr>
@@ -2718,7 +2718,7 @@
           </w:tcPr>
           <w:p>
             <w:pPr>
-              <w:jc w:val="left"/>
+              <w:jc w:val="right"/>
             </w:pPr>
             <w:r>
               <w:rPr>
@@ -2734,7 +2734,7 @@
           </w:tcPr>
           <w:p>
             <w:pPr>
-              <w:jc w:val="left"/>
+              <w:jc w:val="right"/>
             </w:pPr>
             <w:r>
               <w:rPr>
@@ -2750,7 +2750,7 @@
           </w:tcPr>
           <w:p>
             <w:pPr>
-              <w:jc w:val="left"/>
+              <w:jc w:val="right"/>
             </w:pPr>
             <w:r>
               <w:rPr>
@@ -2766,7 +2766,7 @@
           </w:tcPr>
           <w:p>
             <w:pPr>
-              <w:jc w:val="left"/>
+              <w:jc w:val="right"/>
             </w:pPr>
             <w:r>
               <w:rPr>
@@ -2782,7 +2782,7 @@
           </w:tcPr>
           <w:p>
             <w:pPr>
-              <w:jc w:val="left"/>
+              <w:jc w:val="right"/>
             </w:pPr>
             <w:r>
               <w:rPr>
@@ -2798,7 +2798,7 @@
           </w:tcPr>
           <w:p>
             <w:pPr>
-              <w:jc w:val="left"/>
+              <w:jc w:val="right"/>
             </w:pPr>
             <w:r>
               <w:rPr>
@@ -2814,7 +2814,7 @@
           </w:tcPr>
           <w:p>
             <w:pPr>
-              <w:jc w:val="left"/>
+              <w:jc w:val="right"/>
             </w:pPr>
             <w:r>
               <w:rPr>
@@ -2830,7 +2830,7 @@
           </w:tcPr>
           <w:p>
             <w:pPr>
-              <w:jc w:val="left"/>
+              <w:jc w:val="right"/>
             </w:pPr>
             <w:r>
               <w:rPr>
@@ -2846,7 +2846,7 @@
           </w:tcPr>
           <w:p>
             <w:pPr>
-              <w:jc w:val="left"/>
+              <w:jc w:val="right"/>
             </w:pPr>
             <w:r>
               <w:rPr>
@@ -2862,7 +2862,7 @@
           </w:tcPr>
           <w:p>
             <w:pPr>
-              <w:jc w:val="left"/>
+              <w:jc w:val="right"/>
             </w:pPr>
             <w:r>
               <w:rPr>
@@ -2878,7 +2878,7 @@
           </w:tcPr>
           <w:p>
             <w:pPr>
-              <w:jc w:val="left"/>
+              <w:jc w:val="right"/>
             </w:pPr>
             <w:r>
               <w:rPr>

</xml_diff>

<commit_message>
updated to left-align the first column
</commit_message>
<xml_diff>
--- a/src/prototypes/report/water_quality_report.docx
+++ b/src/prototypes/report/water_quality_report.docx
@@ -107,7 +107,7 @@
           </w:tcPr>
           <w:p>
             <w:pPr>
-              <w:jc w:val="right"/>
+              <w:jc w:val="left"/>
             </w:pPr>
             <w:r>
               <w:rPr>
@@ -141,7 +141,7 @@
           </w:tcPr>
           <w:p>
             <w:pPr>
-              <w:jc w:val="right"/>
+              <w:jc w:val="left"/>
             </w:pPr>
             <w:r>
               <w:rPr>
@@ -175,7 +175,7 @@
           </w:tcPr>
           <w:p>
             <w:pPr>
-              <w:jc w:val="right"/>
+              <w:jc w:val="left"/>
             </w:pPr>
             <w:r>
               <w:rPr>
@@ -209,7 +209,7 @@
           </w:tcPr>
           <w:p>
             <w:pPr>
-              <w:jc w:val="right"/>
+              <w:jc w:val="left"/>
             </w:pPr>
             <w:r>
               <w:rPr>
@@ -243,7 +243,7 @@
           </w:tcPr>
           <w:p>
             <w:pPr>
-              <w:jc w:val="right"/>
+              <w:jc w:val="left"/>
             </w:pPr>
             <w:r>
               <w:rPr>
@@ -277,7 +277,7 @@
           </w:tcPr>
           <w:p>
             <w:pPr>
-              <w:jc w:val="right"/>
+              <w:jc w:val="left"/>
             </w:pPr>
             <w:r>
               <w:rPr>
@@ -311,7 +311,7 @@
           </w:tcPr>
           <w:p>
             <w:pPr>
-              <w:jc w:val="right"/>
+              <w:jc w:val="left"/>
             </w:pPr>
             <w:r>
               <w:rPr>
@@ -345,7 +345,7 @@
           </w:tcPr>
           <w:p>
             <w:pPr>
-              <w:jc w:val="right"/>
+              <w:jc w:val="left"/>
             </w:pPr>
             <w:r>
               <w:rPr>
@@ -704,7 +704,7 @@
           </w:tcPr>
           <w:p>
             <w:pPr>
-              <w:jc w:val="right"/>
+              <w:jc w:val="left"/>
             </w:pPr>
             <w:r>
               <w:rPr>
@@ -978,7 +978,7 @@
           </w:tcPr>
           <w:p>
             <w:pPr>
-              <w:jc w:val="right"/>
+              <w:jc w:val="left"/>
             </w:pPr>
             <w:r>
               <w:rPr>
@@ -1252,7 +1252,7 @@
           </w:tcPr>
           <w:p>
             <w:pPr>
-              <w:jc w:val="right"/>
+              <w:jc w:val="left"/>
             </w:pPr>
             <w:r>
               <w:rPr>
@@ -1526,7 +1526,7 @@
           </w:tcPr>
           <w:p>
             <w:pPr>
-              <w:jc w:val="right"/>
+              <w:jc w:val="left"/>
             </w:pPr>
             <w:r>
               <w:rPr>
@@ -1800,7 +1800,7 @@
           </w:tcPr>
           <w:p>
             <w:pPr>
-              <w:jc w:val="right"/>
+              <w:jc w:val="left"/>
             </w:pPr>
             <w:r>
               <w:rPr>
@@ -2074,7 +2074,7 @@
           </w:tcPr>
           <w:p>
             <w:pPr>
-              <w:jc w:val="right"/>
+              <w:jc w:val="left"/>
             </w:pPr>
             <w:r>
               <w:rPr>
@@ -2348,7 +2348,7 @@
           </w:tcPr>
           <w:p>
             <w:pPr>
-              <w:jc w:val="right"/>
+              <w:jc w:val="left"/>
             </w:pPr>
             <w:r>
               <w:rPr>
@@ -2622,7 +2622,7 @@
           </w:tcPr>
           <w:p>
             <w:pPr>
-              <w:jc w:val="right"/>
+              <w:jc w:val="left"/>
             </w:pPr>
             <w:r>
               <w:rPr>

</xml_diff>